<commit_message>
Se cambia documento de configuracion de ansible
En el documento evidenciaba una ruta para cargar el certificado y era en el repositorio de github.
</commit_message>
<xml_diff>
--- a/Documentacion de la instalacion/Configuracion de Ansible.docx
+++ b/Documentacion de la instalacion/Configuracion de Ansible.docx
@@ -28,10 +28,10 @@
       </w:pPr>
       <w:r>
         <w:drawing>
-          <wp:inline distT="0" distB="0" distL="0" distR="0" wp14:anchorId="0B553575" wp14:editId="0F3EFEE7">
-            <wp:extent cx="5400040" cy="469900"/>
-            <wp:effectExtent l="0" t="0" r="0" b="6350"/>
-            <wp:docPr id="1829966525" name="Imagen 1"/>
+          <wp:inline distT="0" distB="0" distL="0" distR="0" wp14:anchorId="3953DFB0" wp14:editId="39A2E9E7">
+            <wp:extent cx="5400040" cy="1154430"/>
+            <wp:effectExtent l="0" t="0" r="0" b="7620"/>
+            <wp:docPr id="1661290949" name="Imagen 1"/>
             <wp:cNvGraphicFramePr>
               <a:graphicFrameLocks xmlns:a="http://schemas.openxmlformats.org/drawingml/2006/main" noChangeAspect="1"/>
             </wp:cNvGraphicFramePr>
@@ -39,7 +39,7 @@
               <a:graphicData uri="http://schemas.openxmlformats.org/drawingml/2006/picture">
                 <pic:pic xmlns:pic="http://schemas.openxmlformats.org/drawingml/2006/picture">
                   <pic:nvPicPr>
-                    <pic:cNvPr id="1829966525" name=""/>
+                    <pic:cNvPr id="1661290949" name=""/>
                     <pic:cNvPicPr/>
                   </pic:nvPicPr>
                   <pic:blipFill>
@@ -51,7 +51,7 @@
                   <pic:spPr>
                     <a:xfrm>
                       <a:off x="0" y="0"/>
-                      <a:ext cx="5400040" cy="469900"/>
+                      <a:ext cx="5400040" cy="1154430"/>
                     </a:xfrm>
                     <a:prstGeom prst="rect">
                       <a:avLst/>
@@ -110,6 +110,9 @@
         <w:pStyle w:val="Prrafodelista"/>
       </w:pPr>
       <w:r>
+        <w:rPr>
+          <w:noProof/>
+        </w:rPr>
         <w:drawing>
           <wp:inline distT="0" distB="0" distL="0" distR="0" wp14:anchorId="298CC462" wp14:editId="1856B966">
             <wp:extent cx="2962688" cy="1324160"/>

</xml_diff>